<commit_message>
updated docs and console output
</commit_message>
<xml_diff>
--- a/Report.docx
+++ b/Report.docx
@@ -18,6 +18,11 @@
       </w:r>
     </w:p>
     <w:p/>
+    <w:p>
+      <w:r>
+        <w:t>Fold Statistics</w:t>
+      </w:r>
+    </w:p>
     <w:tbl>
       <w:tblPr>
         <w:tblStyle w:val="TableGrid"/>
@@ -48,13 +53,8 @@
           </w:tcPr>
           <w:p>
             <w:r>
-              <w:t>+</w:t>
-            </w:r>
-            <w:proofErr w:type="spellStart"/>
-            <w:r>
-              <w:t>SpamTrain</w:t>
-            </w:r>
-            <w:proofErr w:type="spellEnd"/>
+              <w:t>+SpamTrain</w:t>
+            </w:r>
           </w:p>
         </w:tc>
         <w:tc>
@@ -63,13 +63,8 @@
           </w:tcPr>
           <w:p>
             <w:r>
-              <w:t>-</w:t>
-            </w:r>
-            <w:proofErr w:type="spellStart"/>
-            <w:r>
-              <w:t>SpamTrain</w:t>
-            </w:r>
-            <w:proofErr w:type="spellEnd"/>
+              <w:t>-SpamTrain</w:t>
+            </w:r>
           </w:p>
         </w:tc>
         <w:tc>
@@ -78,13 +73,8 @@
           </w:tcPr>
           <w:p>
             <w:r>
-              <w:t>+</w:t>
-            </w:r>
-            <w:proofErr w:type="spellStart"/>
-            <w:r>
-              <w:t>SpamTest</w:t>
-            </w:r>
-            <w:proofErr w:type="spellEnd"/>
+              <w:t>+SpamTest</w:t>
+            </w:r>
           </w:p>
         </w:tc>
         <w:tc>
@@ -93,13 +83,8 @@
           </w:tcPr>
           <w:p>
             <w:r>
-              <w:t>-</w:t>
-            </w:r>
-            <w:proofErr w:type="spellStart"/>
-            <w:r>
-              <w:t>SpamTest</w:t>
-            </w:r>
-            <w:proofErr w:type="spellEnd"/>
+              <w:t>-SpamTest</w:t>
+            </w:r>
           </w:p>
         </w:tc>
       </w:tr>
@@ -399,36 +384,26 @@
               <w:t>P(</w:t>
             </w:r>
             <w:r>
+              <w:t>+SpamTrain</w:t>
+            </w:r>
+            <w:r>
+              <w:t>)</w:t>
+            </w:r>
+          </w:p>
+        </w:tc>
+        <w:tc>
+          <w:tcPr>
+            <w:tcW w:w="2119" w:type="dxa"/>
+          </w:tcPr>
+          <w:p>
+            <w:r>
+              <w:t>P(</w:t>
+            </w:r>
+            <w:r>
               <w:t>+</w:t>
             </w:r>
-            <w:proofErr w:type="spellStart"/>
-            <w:r>
-              <w:t>SpamTrain</w:t>
-            </w:r>
-            <w:proofErr w:type="spellEnd"/>
-            <w:r>
-              <w:t>)</w:t>
-            </w:r>
-          </w:p>
-        </w:tc>
-        <w:tc>
-          <w:tcPr>
-            <w:tcW w:w="2119" w:type="dxa"/>
-          </w:tcPr>
-          <w:p>
-            <w:r>
-              <w:t>P(</w:t>
-            </w:r>
-            <w:r>
-              <w:t>+</w:t>
-            </w:r>
-            <w:proofErr w:type="spellStart"/>
-            <w:r>
-              <w:t>SpamTest</w:t>
-            </w:r>
-            <w:proofErr w:type="spellEnd"/>
-            <w:r>
-              <w:t>)</w:t>
+            <w:r>
+              <w:t>SpamTest)</w:t>
             </w:r>
           </w:p>
         </w:tc>
@@ -612,7 +587,644 @@
         </w:tc>
       </w:tr>
     </w:tbl>
+    <w:p/>
+    <w:p/>
     <w:p>
+      <w:r>
+        <w:rPr>
+          <w:b/>
+        </w:rPr>
+        <w:t>Results Table</w:t>
+      </w:r>
+      <w:r>
+        <w:t xml:space="preserve"> (FP = false positive, FN = false negative, ERR = error)</w:t>
+      </w:r>
+    </w:p>
+    <w:tbl>
+      <w:tblPr>
+        <w:tblStyle w:val="TableGrid"/>
+        <w:tblW w:w="9900" w:type="dxa"/>
+        <w:tblLook w:val="04A0" w:firstRow="1" w:lastRow="0" w:firstColumn="1" w:lastColumn="0" w:noHBand="0" w:noVBand="1"/>
+      </w:tblPr>
+      <w:tblGrid>
+        <w:gridCol w:w="1014"/>
+        <w:gridCol w:w="2880"/>
+        <w:gridCol w:w="2970"/>
+        <w:gridCol w:w="3150"/>
+      </w:tblGrid>
+      <w:tr>
+        <w:trPr>
+          <w:trHeight w:val="320"/>
+        </w:trPr>
+        <w:tc>
+          <w:tcPr>
+            <w:tcW w:w="900" w:type="dxa"/>
+            <w:noWrap/>
+            <w:hideMark/>
+          </w:tcPr>
+          <w:p>
+            <w:pPr>
+              <w:rPr>
+                <w:rFonts w:ascii="Calibri" w:eastAsia="Times New Roman" w:hAnsi="Calibri" w:cs="Times New Roman"/>
+                <w:color w:val="000000"/>
+              </w:rPr>
+            </w:pPr>
+            <w:r>
+              <w:rPr>
+                <w:rFonts w:ascii="Calibri" w:eastAsia="Times New Roman" w:hAnsi="Calibri" w:cs="Times New Roman"/>
+                <w:color w:val="000000"/>
+              </w:rPr>
+              <w:t>Fold 1</w:t>
+            </w:r>
+          </w:p>
+        </w:tc>
+        <w:tc>
+          <w:tcPr>
+            <w:tcW w:w="2880" w:type="dxa"/>
+            <w:noWrap/>
+            <w:hideMark/>
+          </w:tcPr>
+          <w:p>
+            <w:pPr>
+              <w:rPr>
+                <w:rFonts w:ascii="Calibri" w:eastAsia="Times New Roman" w:hAnsi="Calibri" w:cs="Times New Roman"/>
+                <w:color w:val="000000"/>
+              </w:rPr>
+            </w:pPr>
+            <w:r>
+              <w:rPr>
+                <w:rFonts w:ascii="Calibri" w:eastAsia="Times New Roman" w:hAnsi="Calibri" w:cs="Times New Roman"/>
+                <w:color w:val="000000"/>
+              </w:rPr>
+              <w:t xml:space="preserve"> FP: 0.05734767025089606</w:t>
+            </w:r>
+          </w:p>
+        </w:tc>
+        <w:tc>
+          <w:tcPr>
+            <w:tcW w:w="2970" w:type="dxa"/>
+            <w:noWrap/>
+            <w:hideMark/>
+          </w:tcPr>
+          <w:p>
+            <w:pPr>
+              <w:rPr>
+                <w:rFonts w:ascii="Calibri" w:eastAsia="Times New Roman" w:hAnsi="Calibri" w:cs="Times New Roman"/>
+                <w:color w:val="000000"/>
+              </w:rPr>
+            </w:pPr>
+            <w:r>
+              <w:rPr>
+                <w:rFonts w:ascii="Calibri" w:eastAsia="Times New Roman" w:hAnsi="Calibri" w:cs="Times New Roman"/>
+                <w:color w:val="000000"/>
+              </w:rPr>
+              <w:t xml:space="preserve"> FN: 0.16298342541436464</w:t>
+            </w:r>
+          </w:p>
+        </w:tc>
+        <w:tc>
+          <w:tcPr>
+            <w:tcW w:w="3150" w:type="dxa"/>
+            <w:noWrap/>
+            <w:hideMark/>
+          </w:tcPr>
+          <w:p>
+            <w:pPr>
+              <w:rPr>
+                <w:rFonts w:ascii="Calibri" w:eastAsia="Times New Roman" w:hAnsi="Calibri" w:cs="Times New Roman"/>
+                <w:color w:val="000000"/>
+              </w:rPr>
+            </w:pPr>
+            <w:r>
+              <w:rPr>
+                <w:rFonts w:ascii="Calibri" w:eastAsia="Times New Roman" w:hAnsi="Calibri" w:cs="Times New Roman"/>
+                <w:color w:val="000000"/>
+              </w:rPr>
+              <w:t xml:space="preserve"> ERR: 0.09891304347826087</w:t>
+            </w:r>
+          </w:p>
+        </w:tc>
+      </w:tr>
+      <w:tr>
+        <w:trPr>
+          <w:trHeight w:val="320"/>
+        </w:trPr>
+        <w:tc>
+          <w:tcPr>
+            <w:tcW w:w="900" w:type="dxa"/>
+            <w:noWrap/>
+            <w:hideMark/>
+          </w:tcPr>
+          <w:p>
+            <w:pPr>
+              <w:rPr>
+                <w:rFonts w:ascii="Calibri" w:eastAsia="Times New Roman" w:hAnsi="Calibri" w:cs="Times New Roman"/>
+                <w:color w:val="000000"/>
+              </w:rPr>
+            </w:pPr>
+            <w:r>
+              <w:rPr>
+                <w:rFonts w:ascii="Calibri" w:eastAsia="Times New Roman" w:hAnsi="Calibri" w:cs="Times New Roman"/>
+                <w:color w:val="000000"/>
+              </w:rPr>
+              <w:t>Fold 2</w:t>
+            </w:r>
+          </w:p>
+        </w:tc>
+        <w:tc>
+          <w:tcPr>
+            <w:tcW w:w="2880" w:type="dxa"/>
+            <w:noWrap/>
+            <w:hideMark/>
+          </w:tcPr>
+          <w:p>
+            <w:pPr>
+              <w:rPr>
+                <w:rFonts w:ascii="Calibri" w:eastAsia="Times New Roman" w:hAnsi="Calibri" w:cs="Times New Roman"/>
+                <w:color w:val="000000"/>
+              </w:rPr>
+            </w:pPr>
+            <w:r>
+              <w:rPr>
+                <w:rFonts w:ascii="Calibri" w:eastAsia="Times New Roman" w:hAnsi="Calibri" w:cs="Times New Roman"/>
+                <w:color w:val="000000"/>
+              </w:rPr>
+              <w:t xml:space="preserve"> FP: 0.05734767025089606</w:t>
+            </w:r>
+          </w:p>
+        </w:tc>
+        <w:tc>
+          <w:tcPr>
+            <w:tcW w:w="2970" w:type="dxa"/>
+            <w:noWrap/>
+            <w:hideMark/>
+          </w:tcPr>
+          <w:p>
+            <w:pPr>
+              <w:rPr>
+                <w:rFonts w:ascii="Calibri" w:eastAsia="Times New Roman" w:hAnsi="Calibri" w:cs="Times New Roman"/>
+                <w:color w:val="000000"/>
+              </w:rPr>
+            </w:pPr>
+            <w:r>
+              <w:rPr>
+                <w:rFonts w:ascii="Calibri" w:eastAsia="Times New Roman" w:hAnsi="Calibri" w:cs="Times New Roman"/>
+                <w:color w:val="000000"/>
+              </w:rPr>
+              <w:t xml:space="preserve"> FN: 0.13259668508287292</w:t>
+            </w:r>
+          </w:p>
+        </w:tc>
+        <w:tc>
+          <w:tcPr>
+            <w:tcW w:w="3150" w:type="dxa"/>
+            <w:noWrap/>
+            <w:hideMark/>
+          </w:tcPr>
+          <w:p>
+            <w:pPr>
+              <w:rPr>
+                <w:rFonts w:ascii="Calibri" w:eastAsia="Times New Roman" w:hAnsi="Calibri" w:cs="Times New Roman"/>
+                <w:color w:val="000000"/>
+              </w:rPr>
+            </w:pPr>
+            <w:r>
+              <w:rPr>
+                <w:rFonts w:ascii="Calibri" w:eastAsia="Times New Roman" w:hAnsi="Calibri" w:cs="Times New Roman"/>
+                <w:color w:val="000000"/>
+              </w:rPr>
+              <w:t xml:space="preserve"> ERR: 0.08695652173913043</w:t>
+            </w:r>
+          </w:p>
+        </w:tc>
+      </w:tr>
+      <w:tr>
+        <w:trPr>
+          <w:trHeight w:val="320"/>
+        </w:trPr>
+        <w:tc>
+          <w:tcPr>
+            <w:tcW w:w="900" w:type="dxa"/>
+            <w:noWrap/>
+            <w:hideMark/>
+          </w:tcPr>
+          <w:p>
+            <w:pPr>
+              <w:rPr>
+                <w:rFonts w:ascii="Calibri" w:eastAsia="Times New Roman" w:hAnsi="Calibri" w:cs="Times New Roman"/>
+                <w:color w:val="000000"/>
+              </w:rPr>
+            </w:pPr>
+            <w:r>
+              <w:rPr>
+                <w:rFonts w:ascii="Calibri" w:eastAsia="Times New Roman" w:hAnsi="Calibri" w:cs="Times New Roman"/>
+                <w:color w:val="000000"/>
+              </w:rPr>
+              <w:t>Fold 3</w:t>
+            </w:r>
+          </w:p>
+        </w:tc>
+        <w:tc>
+          <w:tcPr>
+            <w:tcW w:w="2880" w:type="dxa"/>
+            <w:noWrap/>
+            <w:hideMark/>
+          </w:tcPr>
+          <w:p>
+            <w:pPr>
+              <w:rPr>
+                <w:rFonts w:ascii="Calibri" w:eastAsia="Times New Roman" w:hAnsi="Calibri" w:cs="Times New Roman"/>
+                <w:color w:val="000000"/>
+              </w:rPr>
+            </w:pPr>
+            <w:r>
+              <w:rPr>
+                <w:rFonts w:ascii="Calibri" w:eastAsia="Times New Roman" w:hAnsi="Calibri" w:cs="Times New Roman"/>
+                <w:color w:val="000000"/>
+              </w:rPr>
+              <w:t xml:space="preserve"> FP: 0.05385996409335727</w:t>
+            </w:r>
+          </w:p>
+        </w:tc>
+        <w:tc>
+          <w:tcPr>
+            <w:tcW w:w="2970" w:type="dxa"/>
+            <w:noWrap/>
+            <w:hideMark/>
+          </w:tcPr>
+          <w:p>
+            <w:pPr>
+              <w:rPr>
+                <w:rFonts w:ascii="Calibri" w:eastAsia="Times New Roman" w:hAnsi="Calibri" w:cs="Times New Roman"/>
+                <w:color w:val="000000"/>
+              </w:rPr>
+            </w:pPr>
+            <w:r>
+              <w:rPr>
+                <w:rFonts w:ascii="Calibri" w:eastAsia="Times New Roman" w:hAnsi="Calibri" w:cs="Times New Roman"/>
+                <w:color w:val="000000"/>
+              </w:rPr>
+              <w:t xml:space="preserve"> FN: 0.14049586776859505</w:t>
+            </w:r>
+          </w:p>
+        </w:tc>
+        <w:tc>
+          <w:tcPr>
+            <w:tcW w:w="3150" w:type="dxa"/>
+            <w:noWrap/>
+            <w:hideMark/>
+          </w:tcPr>
+          <w:p>
+            <w:pPr>
+              <w:rPr>
+                <w:rFonts w:ascii="Calibri" w:eastAsia="Times New Roman" w:hAnsi="Calibri" w:cs="Times New Roman"/>
+                <w:color w:val="000000"/>
+              </w:rPr>
+            </w:pPr>
+            <w:r>
+              <w:rPr>
+                <w:rFonts w:ascii="Calibri" w:eastAsia="Times New Roman" w:hAnsi="Calibri" w:cs="Times New Roman"/>
+                <w:color w:val="000000"/>
+              </w:rPr>
+              <w:t xml:space="preserve"> ERR: 0.08804347826086957</w:t>
+            </w:r>
+          </w:p>
+        </w:tc>
+      </w:tr>
+      <w:tr>
+        <w:trPr>
+          <w:trHeight w:val="320"/>
+        </w:trPr>
+        <w:tc>
+          <w:tcPr>
+            <w:tcW w:w="900" w:type="dxa"/>
+            <w:noWrap/>
+            <w:hideMark/>
+          </w:tcPr>
+          <w:p>
+            <w:pPr>
+              <w:rPr>
+                <w:rFonts w:ascii="Calibri" w:eastAsia="Times New Roman" w:hAnsi="Calibri" w:cs="Times New Roman"/>
+                <w:color w:val="000000"/>
+              </w:rPr>
+            </w:pPr>
+            <w:r>
+              <w:rPr>
+                <w:rFonts w:ascii="Calibri" w:eastAsia="Times New Roman" w:hAnsi="Calibri" w:cs="Times New Roman"/>
+                <w:color w:val="000000"/>
+              </w:rPr>
+              <w:t>Fold 4</w:t>
+            </w:r>
+          </w:p>
+        </w:tc>
+        <w:tc>
+          <w:tcPr>
+            <w:tcW w:w="2880" w:type="dxa"/>
+            <w:noWrap/>
+            <w:hideMark/>
+          </w:tcPr>
+          <w:p>
+            <w:pPr>
+              <w:rPr>
+                <w:rFonts w:ascii="Calibri" w:eastAsia="Times New Roman" w:hAnsi="Calibri" w:cs="Times New Roman"/>
+                <w:color w:val="000000"/>
+              </w:rPr>
+            </w:pPr>
+            <w:r>
+              <w:rPr>
+                <w:rFonts w:ascii="Calibri" w:eastAsia="Times New Roman" w:hAnsi="Calibri" w:cs="Times New Roman"/>
+                <w:color w:val="000000"/>
+              </w:rPr>
+              <w:t xml:space="preserve"> FP: 0.05206463195691203</w:t>
+            </w:r>
+          </w:p>
+        </w:tc>
+        <w:tc>
+          <w:tcPr>
+            <w:tcW w:w="2970" w:type="dxa"/>
+            <w:noWrap/>
+            <w:hideMark/>
+          </w:tcPr>
+          <w:p>
+            <w:pPr>
+              <w:rPr>
+                <w:rFonts w:ascii="Calibri" w:eastAsia="Times New Roman" w:hAnsi="Calibri" w:cs="Times New Roman"/>
+                <w:color w:val="000000"/>
+              </w:rPr>
+            </w:pPr>
+            <w:r>
+              <w:rPr>
+                <w:rFonts w:ascii="Calibri" w:eastAsia="Times New Roman" w:hAnsi="Calibri" w:cs="Times New Roman"/>
+                <w:color w:val="000000"/>
+              </w:rPr>
+              <w:t xml:space="preserve"> FN: 0.19559228650137742</w:t>
+            </w:r>
+          </w:p>
+        </w:tc>
+        <w:tc>
+          <w:tcPr>
+            <w:tcW w:w="3150" w:type="dxa"/>
+            <w:noWrap/>
+            <w:hideMark/>
+          </w:tcPr>
+          <w:p>
+            <w:pPr>
+              <w:rPr>
+                <w:rFonts w:ascii="Calibri" w:eastAsia="Times New Roman" w:hAnsi="Calibri" w:cs="Times New Roman"/>
+                <w:color w:val="000000"/>
+              </w:rPr>
+            </w:pPr>
+            <w:r>
+              <w:rPr>
+                <w:rFonts w:ascii="Calibri" w:eastAsia="Times New Roman" w:hAnsi="Calibri" w:cs="Times New Roman"/>
+                <w:color w:val="000000"/>
+              </w:rPr>
+              <w:t xml:space="preserve"> ERR: 0.10869565217391304</w:t>
+            </w:r>
+          </w:p>
+        </w:tc>
+      </w:tr>
+      <w:tr>
+        <w:trPr>
+          <w:trHeight w:val="320"/>
+        </w:trPr>
+        <w:tc>
+          <w:tcPr>
+            <w:tcW w:w="900" w:type="dxa"/>
+            <w:noWrap/>
+            <w:hideMark/>
+          </w:tcPr>
+          <w:p>
+            <w:pPr>
+              <w:rPr>
+                <w:rFonts w:ascii="Calibri" w:eastAsia="Times New Roman" w:hAnsi="Calibri" w:cs="Times New Roman"/>
+                <w:color w:val="000000"/>
+              </w:rPr>
+            </w:pPr>
+            <w:r>
+              <w:rPr>
+                <w:rFonts w:ascii="Calibri" w:eastAsia="Times New Roman" w:hAnsi="Calibri" w:cs="Times New Roman"/>
+                <w:color w:val="000000"/>
+              </w:rPr>
+              <w:t>Fold 5</w:t>
+            </w:r>
+          </w:p>
+        </w:tc>
+        <w:tc>
+          <w:tcPr>
+            <w:tcW w:w="2880" w:type="dxa"/>
+            <w:noWrap/>
+            <w:hideMark/>
+          </w:tcPr>
+          <w:p>
+            <w:pPr>
+              <w:rPr>
+                <w:rFonts w:ascii="Calibri" w:eastAsia="Times New Roman" w:hAnsi="Calibri" w:cs="Times New Roman"/>
+                <w:color w:val="000000"/>
+              </w:rPr>
+            </w:pPr>
+            <w:r>
+              <w:rPr>
+                <w:rFonts w:ascii="Calibri" w:eastAsia="Times New Roman" w:hAnsi="Calibri" w:cs="Times New Roman"/>
+                <w:color w:val="000000"/>
+              </w:rPr>
+              <w:t xml:space="preserve"> FP: 0.05555555555555555</w:t>
+            </w:r>
+          </w:p>
+        </w:tc>
+        <w:tc>
+          <w:tcPr>
+            <w:tcW w:w="2970" w:type="dxa"/>
+            <w:noWrap/>
+            <w:hideMark/>
+          </w:tcPr>
+          <w:p>
+            <w:pPr>
+              <w:rPr>
+                <w:rFonts w:ascii="Calibri" w:eastAsia="Times New Roman" w:hAnsi="Calibri" w:cs="Times New Roman"/>
+                <w:color w:val="000000"/>
+              </w:rPr>
+            </w:pPr>
+            <w:r>
+              <w:rPr>
+                <w:rFonts w:ascii="Calibri" w:eastAsia="Times New Roman" w:hAnsi="Calibri" w:cs="Times New Roman"/>
+                <w:color w:val="000000"/>
+              </w:rPr>
+              <w:t xml:space="preserve"> FN: 0.18732782369146006</w:t>
+            </w:r>
+          </w:p>
+        </w:tc>
+        <w:tc>
+          <w:tcPr>
+            <w:tcW w:w="3150" w:type="dxa"/>
+            <w:noWrap/>
+            <w:hideMark/>
+          </w:tcPr>
+          <w:p>
+            <w:pPr>
+              <w:rPr>
+                <w:rFonts w:ascii="Calibri" w:eastAsia="Times New Roman" w:hAnsi="Calibri" w:cs="Times New Roman"/>
+                <w:color w:val="000000"/>
+              </w:rPr>
+            </w:pPr>
+            <w:r>
+              <w:rPr>
+                <w:rFonts w:ascii="Calibri" w:eastAsia="Times New Roman" w:hAnsi="Calibri" w:cs="Times New Roman"/>
+                <w:color w:val="000000"/>
+              </w:rPr>
+              <w:t xml:space="preserve"> ERR: 0.10749185667752444</w:t>
+            </w:r>
+          </w:p>
+        </w:tc>
+      </w:tr>
+      <w:tr>
+        <w:trPr>
+          <w:trHeight w:val="320"/>
+        </w:trPr>
+        <w:tc>
+          <w:tcPr>
+            <w:tcW w:w="900" w:type="dxa"/>
+            <w:noWrap/>
+            <w:hideMark/>
+          </w:tcPr>
+          <w:p>
+            <w:pPr>
+              <w:rPr>
+                <w:rFonts w:ascii="Calibri" w:eastAsia="Times New Roman" w:hAnsi="Calibri" w:cs="Times New Roman"/>
+                <w:color w:val="000000"/>
+              </w:rPr>
+            </w:pPr>
+            <w:r>
+              <w:rPr>
+                <w:rFonts w:ascii="Calibri" w:eastAsia="Times New Roman" w:hAnsi="Calibri" w:cs="Times New Roman"/>
+                <w:color w:val="000000"/>
+              </w:rPr>
+              <w:t>Av</w:t>
+            </w:r>
+            <w:r>
+              <w:rPr>
+                <w:rFonts w:ascii="Calibri" w:eastAsia="Times New Roman" w:hAnsi="Calibri" w:cs="Times New Roman"/>
+                <w:color w:val="000000"/>
+              </w:rPr>
+              <w:t>erage</w:t>
+            </w:r>
+          </w:p>
+        </w:tc>
+        <w:tc>
+          <w:tcPr>
+            <w:tcW w:w="2880" w:type="dxa"/>
+            <w:noWrap/>
+            <w:hideMark/>
+          </w:tcPr>
+          <w:p>
+            <w:pPr>
+              <w:rPr>
+                <w:rFonts w:ascii="Calibri" w:eastAsia="Times New Roman" w:hAnsi="Calibri" w:cs="Times New Roman"/>
+                <w:color w:val="000000"/>
+              </w:rPr>
+            </w:pPr>
+            <w:r>
+              <w:rPr>
+                <w:rFonts w:ascii="Calibri" w:eastAsia="Times New Roman" w:hAnsi="Calibri" w:cs="Times New Roman"/>
+                <w:color w:val="000000"/>
+              </w:rPr>
+              <w:t>FP: 0.05523509842152339</w:t>
+            </w:r>
+          </w:p>
+        </w:tc>
+        <w:tc>
+          <w:tcPr>
+            <w:tcW w:w="2970" w:type="dxa"/>
+            <w:noWrap/>
+            <w:hideMark/>
+          </w:tcPr>
+          <w:p>
+            <w:pPr>
+              <w:rPr>
+                <w:rFonts w:ascii="Calibri" w:eastAsia="Times New Roman" w:hAnsi="Calibri" w:cs="Times New Roman"/>
+                <w:color w:val="000000"/>
+              </w:rPr>
+            </w:pPr>
+            <w:r>
+              <w:rPr>
+                <w:rFonts w:ascii="Calibri" w:eastAsia="Times New Roman" w:hAnsi="Calibri" w:cs="Times New Roman"/>
+                <w:color w:val="000000"/>
+              </w:rPr>
+              <w:t xml:space="preserve"> FN: 0.163799217691734</w:t>
+            </w:r>
+          </w:p>
+        </w:tc>
+        <w:tc>
+          <w:tcPr>
+            <w:tcW w:w="3150" w:type="dxa"/>
+            <w:noWrap/>
+            <w:hideMark/>
+          </w:tcPr>
+          <w:p>
+            <w:pPr>
+              <w:rPr>
+                <w:rFonts w:ascii="Calibri" w:eastAsia="Times New Roman" w:hAnsi="Calibri" w:cs="Times New Roman"/>
+                <w:color w:val="000000"/>
+              </w:rPr>
+            </w:pPr>
+            <w:r>
+              <w:rPr>
+                <w:rFonts w:ascii="Calibri" w:eastAsia="Times New Roman" w:hAnsi="Calibri" w:cs="Times New Roman"/>
+                <w:color w:val="000000"/>
+              </w:rPr>
+              <w:t xml:space="preserve"> ERR: 0.09802011046593966</w:t>
+            </w:r>
+          </w:p>
+        </w:tc>
+      </w:tr>
+    </w:tbl>
+    <w:p/>
+    <w:p>
+      <w:r>
+        <w:t>Each fold has practically the same ratio of spam to non-spam examples to train a</w:t>
+      </w:r>
+      <w:r>
+        <w:t xml:space="preserve">nd test on. The ratio of spam to </w:t>
+      </w:r>
+      <w:r>
+        <w:t>non-spam examples is around 39.4% spam to 60.6% non-spam examples. This makes the majority class the non-spam samples for each fold. So</w:t>
+      </w:r>
+      <w:r>
+        <w:t>,</w:t>
+      </w:r>
+      <w:r>
+        <w:t xml:space="preserve"> a majority class predictor would be right 60.6% of the time, where it would just guess non-spam for each test sample. </w:t>
+      </w:r>
+      <w:r>
+        <w:t>This is better than a random guesser which would be correct 50% of the time.</w:t>
+      </w:r>
+    </w:p>
+    <w:p/>
+    <w:p>
+      <w:r>
+        <w:t>The results came out rather well given the &lt;11% error on all folds, which is considerably better than both random guessing</w:t>
+      </w:r>
+      <w:r>
+        <w:t xml:space="preserve"> (50%)</w:t>
+      </w:r>
+      <w:r>
+        <w:t xml:space="preserve"> and </w:t>
+      </w:r>
+      <w:r>
+        <w:t>the majority class predictor (39.4</w:t>
+      </w:r>
+      <w:r>
+        <w:t xml:space="preserve">%). </w:t>
+      </w:r>
+      <w:r>
+        <w:t xml:space="preserve">This makes sense because </w:t>
+      </w:r>
+      <w:r>
+        <w:t xml:space="preserve">NaiveBayes uses all of the features within the vector to train the predicator and associates their value with whether the </w:t>
+      </w:r>
+      <w:r>
+        <w:t>vector was marked spam or not. Inherently it uses more information available than both majority class (which uses one value), and random guessing (which uses 0 information), and this information being used ot create associations between the marking of the vector and its features allows it to be a much more accurate predictor than either of the two other aforementioned methods.</w:t>
+      </w:r>
       <w:bookmarkStart w:id="0" w:name="_GoBack"/>
       <w:bookmarkEnd w:id="0"/>
     </w:p>

</xml_diff>